<commit_message>
feat: implement JWT-based authentication
</commit_message>
<xml_diff>
--- a/ API Design & Plan.docx
+++ b/ API Design & Plan.docx
@@ -2836,6 +2836,16 @@
         </w:rPr>
         <w:t>POST /api/auth/register</w:t>
       </w:r>
+      <w:r>
+        <w:rPr>
+          <w:rFonts w:eastAsia="Times New Roman" w:cs="Times New Roman"/>
+          <w:b/>
+          <w:bCs/>
+          <w:szCs w:val="24"/>
+          <w:lang w:eastAsia="en-GB"/>
+        </w:rPr>
+        <w:t>. DONE</w:t>
+      </w:r>
     </w:p>
     <w:p>
       <w:pPr>
@@ -3008,6 +3018,16 @@
           <w:lang w:eastAsia="en-GB"/>
         </w:rPr>
         <w:t>POST /api/auth/login</w:t>
+      </w:r>
+      <w:r>
+        <w:rPr>
+          <w:rFonts w:eastAsia="Times New Roman" w:cs="Times New Roman"/>
+          <w:b/>
+          <w:bCs/>
+          <w:szCs w:val="24"/>
+          <w:lang w:eastAsia="en-GB"/>
+        </w:rPr>
+        <w:t xml:space="preserve"> DONE</w:t>
       </w:r>
     </w:p>
     <w:p>

</xml_diff>

<commit_message>
feat: role based authentication logic implemented.
</commit_message>
<xml_diff>
--- a/ API Design & Plan.docx
+++ b/ API Design & Plan.docx
@@ -2844,7 +2844,17 @@
           <w:szCs w:val="24"/>
           <w:lang w:eastAsia="en-GB"/>
         </w:rPr>
-        <w:t>. DONE</w:t>
+        <w:t xml:space="preserve"> </w:t>
+      </w:r>
+      <w:r>
+        <w:rPr>
+          <w:rFonts w:eastAsia="Times New Roman" w:cs="Times New Roman"/>
+          <w:b/>
+          <w:bCs/>
+          <w:szCs w:val="24"/>
+          <w:lang w:eastAsia="en-GB"/>
+        </w:rPr>
+        <w:t xml:space="preserve"> DONE</w:t>
       </w:r>
     </w:p>
     <w:p>
@@ -3027,7 +3037,27 @@
           <w:szCs w:val="24"/>
           <w:lang w:eastAsia="en-GB"/>
         </w:rPr>
-        <w:t xml:space="preserve"> DONE</w:t>
+        <w:t xml:space="preserve"> </w:t>
+      </w:r>
+      <w:r>
+        <w:rPr>
+          <w:rFonts w:eastAsia="Times New Roman" w:cs="Times New Roman"/>
+          <w:b/>
+          <w:bCs/>
+          <w:szCs w:val="24"/>
+          <w:lang w:eastAsia="en-GB"/>
+        </w:rPr>
+        <w:t xml:space="preserve"> </w:t>
+      </w:r>
+      <w:r>
+        <w:rPr>
+          <w:rFonts w:eastAsia="Times New Roman" w:cs="Times New Roman"/>
+          <w:b/>
+          <w:bCs/>
+          <w:szCs w:val="24"/>
+          <w:lang w:eastAsia="en-GB"/>
+        </w:rPr>
+        <w:t>DONE</w:t>
       </w:r>
     </w:p>
     <w:p>
@@ -3412,7 +3442,15 @@
           <w:sz w:val="20"/>
           <w:lang w:eastAsia="en-GB"/>
         </w:rPr>
-        <w:t>{ firstName, lastName, bio, skills, major, year }</w:t>
+        <w:t>{ firstName, lastName, bio, skills, major, year</w:t>
+      </w:r>
+      <w:r>
+        <w:rPr>
+          <w:rFonts w:ascii="Courier New" w:eastAsia="Times New Roman" w:hAnsi="Courier New" w:cs="Courier New"/>
+          <w:sz w:val="20"/>
+          <w:lang w:eastAsia="en-GB"/>
+        </w:rPr>
+        <w:t>}</w:t>
       </w:r>
     </w:p>
     <w:p>

</xml_diff>

<commit_message>
feat: validation for api params
</commit_message>
<xml_diff>
--- a/ API Design & Plan.docx
+++ b/ API Design & Plan.docx
@@ -3196,138 +3196,17 @@
           <w:szCs w:val="24"/>
           <w:lang w:eastAsia="en-GB"/>
         </w:rPr>
-        <w:t>GET /api/users/profile</w:t>
-      </w:r>
-    </w:p>
-    <w:p>
-      <w:pPr>
-        <w:numPr>
-          <w:ilvl w:val="0"/>
-          <w:numId w:val="5"/>
-        </w:numPr>
-        <w:spacing w:before="100" w:beforeAutospacing="1" w:after="100" w:afterAutospacing="1" w:line="240" w:lineRule="auto"/>
-        <w:jc w:val="left"/>
-        <w:rPr>
-          <w:rFonts w:eastAsia="Times New Roman" w:cs="Times New Roman"/>
-          <w:szCs w:val="24"/>
-          <w:lang w:eastAsia="en-GB"/>
-        </w:rPr>
-      </w:pPr>
-      <w:r>
-        <w:rPr>
-          <w:rFonts w:eastAsia="Times New Roman" w:cs="Times New Roman"/>
-          <w:b/>
-          <w:bCs/>
-          <w:szCs w:val="24"/>
-          <w:lang w:eastAsia="en-GB"/>
-        </w:rPr>
-        <w:t>Purpose</w:t>
-      </w:r>
-      <w:r>
-        <w:rPr>
-          <w:rFonts w:eastAsia="Times New Roman" w:cs="Times New Roman"/>
-          <w:szCs w:val="24"/>
-          <w:lang w:eastAsia="en-GB"/>
-        </w:rPr>
-        <w:t>: Get current user profile</w:t>
-      </w:r>
-    </w:p>
-    <w:p>
-      <w:pPr>
-        <w:numPr>
-          <w:ilvl w:val="0"/>
-          <w:numId w:val="5"/>
-        </w:numPr>
-        <w:spacing w:before="100" w:beforeAutospacing="1" w:after="100" w:afterAutospacing="1" w:line="240" w:lineRule="auto"/>
-        <w:jc w:val="left"/>
-        <w:rPr>
-          <w:rFonts w:eastAsia="Times New Roman" w:cs="Times New Roman"/>
-          <w:szCs w:val="24"/>
-          <w:lang w:eastAsia="en-GB"/>
-        </w:rPr>
-      </w:pPr>
-      <w:r>
-        <w:rPr>
-          <w:rFonts w:eastAsia="Times New Roman" w:cs="Times New Roman"/>
-          <w:b/>
-          <w:bCs/>
-          <w:szCs w:val="24"/>
-          <w:lang w:eastAsia="en-GB"/>
-        </w:rPr>
-        <w:t>Headers</w:t>
-      </w:r>
-      <w:r>
-        <w:rPr>
-          <w:rFonts w:eastAsia="Times New Roman" w:cs="Times New Roman"/>
-          <w:szCs w:val="24"/>
-          <w:lang w:eastAsia="en-GB"/>
-        </w:rPr>
-        <w:t xml:space="preserve">: </w:t>
-      </w:r>
-      <w:r>
-        <w:rPr>
-          <w:rFonts w:ascii="Courier New" w:eastAsia="Times New Roman" w:hAnsi="Courier New" w:cs="Courier New"/>
-          <w:sz w:val="20"/>
-          <w:lang w:eastAsia="en-GB"/>
-        </w:rPr>
-        <w:t>Authorization: Bearer &lt;token&gt;</w:t>
-      </w:r>
-    </w:p>
-    <w:p>
-      <w:pPr>
-        <w:numPr>
-          <w:ilvl w:val="0"/>
-          <w:numId w:val="5"/>
-        </w:numPr>
-        <w:spacing w:before="100" w:beforeAutospacing="1" w:after="100" w:afterAutospacing="1" w:line="240" w:lineRule="auto"/>
-        <w:jc w:val="left"/>
-        <w:rPr>
-          <w:rFonts w:eastAsia="Times New Roman" w:cs="Times New Roman"/>
-          <w:szCs w:val="24"/>
-          <w:lang w:eastAsia="en-GB"/>
-        </w:rPr>
-      </w:pPr>
-      <w:r>
-        <w:rPr>
-          <w:rFonts w:eastAsia="Times New Roman" w:cs="Times New Roman"/>
-          <w:b/>
-          <w:bCs/>
-          <w:szCs w:val="24"/>
-          <w:lang w:eastAsia="en-GB"/>
-        </w:rPr>
-        <w:t>Response</w:t>
-      </w:r>
-      <w:r>
-        <w:rPr>
-          <w:rFonts w:eastAsia="Times New Roman" w:cs="Times New Roman"/>
-          <w:szCs w:val="24"/>
-          <w:lang w:eastAsia="en-GB"/>
-        </w:rPr>
-        <w:t>: User object</w:t>
-      </w:r>
-    </w:p>
-    <w:p>
-      <w:pPr>
-        <w:spacing w:before="100" w:beforeAutospacing="1" w:after="100" w:afterAutospacing="1" w:line="240" w:lineRule="auto"/>
-        <w:jc w:val="left"/>
-        <w:outlineLvl w:val="3"/>
-        <w:rPr>
-          <w:rFonts w:eastAsia="Times New Roman" w:cs="Times New Roman"/>
-          <w:b/>
-          <w:bCs/>
-          <w:szCs w:val="24"/>
-          <w:lang w:eastAsia="en-GB"/>
-        </w:rPr>
-      </w:pPr>
-      <w:r>
-        <w:rPr>
-          <w:rFonts w:eastAsia="Times New Roman" w:cs="Times New Roman"/>
-          <w:b/>
-          <w:bCs/>
-          <w:szCs w:val="24"/>
-          <w:lang w:eastAsia="en-GB"/>
-        </w:rPr>
         <w:t>PUT /api/users/profile</w:t>
+      </w:r>
+      <w:r>
+        <w:rPr>
+          <w:rFonts w:eastAsia="Times New Roman" w:cs="Times New Roman"/>
+          <w:b/>
+          <w:bCs/>
+          <w:szCs w:val="24"/>
+          <w:lang w:eastAsia="en-GB"/>
+        </w:rPr>
+        <w:t xml:space="preserve"> DONE</w:t>
       </w:r>
     </w:p>
     <w:p>
@@ -3813,6 +3692,26 @@
         </w:rPr>
         <w:t>POST /api/projects</w:t>
       </w:r>
+      <w:r>
+        <w:rPr>
+          <w:rFonts w:eastAsia="Times New Roman" w:cs="Times New Roman"/>
+          <w:b/>
+          <w:bCs/>
+          <w:szCs w:val="24"/>
+          <w:lang w:eastAsia="en-GB"/>
+        </w:rPr>
+        <w:t>/create</w:t>
+      </w:r>
+      <w:r>
+        <w:rPr>
+          <w:rFonts w:eastAsia="Times New Roman" w:cs="Times New Roman"/>
+          <w:b/>
+          <w:bCs/>
+          <w:szCs w:val="24"/>
+          <w:lang w:eastAsia="en-GB"/>
+        </w:rPr>
+        <w:t xml:space="preserve"> DONE</w:t>
+      </w:r>
     </w:p>
     <w:p>
       <w:pPr>
@@ -4098,7 +3997,6 @@
           <w:szCs w:val="24"/>
           <w:lang w:eastAsia="en-GB"/>
         </w:rPr>
-        <w:lastRenderedPageBreak/>
         <w:t>Purpose</w:t>
       </w:r>
       <w:r>
@@ -4263,6 +4161,7 @@
           <w:szCs w:val="24"/>
           <w:lang w:eastAsia="en-GB"/>
         </w:rPr>
+        <w:lastRenderedPageBreak/>
         <w:t>Purpose</w:t>
       </w:r>
       <w:r>
@@ -5417,7 +5316,6 @@
           <w:sz w:val="20"/>
           <w:lang w:eastAsia="en-GB"/>
         </w:rPr>
-        <w:lastRenderedPageBreak/>
         <w:t>major</w:t>
       </w:r>
     </w:p>

</xml_diff>

<commit_message>
feat: Add project member management and project details endpoint
Introduced ProjectMemberDTO, ProjectMemberRepository, and ProjectMemberService to manage project members. Updated ProjectDTO to include project members and added validation for technology fields. Enhanced ProjectService to add the creator as the first project member and to fetch project details with members. Added a new endpoint in ProjectController to retrieve project details by ID.
</commit_message>
<xml_diff>
--- a/ API Design & Plan.docx
+++ b/ API Design & Plan.docx
@@ -3414,6 +3414,16 @@
         </w:rPr>
         <w:t>GET /api/projects</w:t>
       </w:r>
+      <w:r>
+        <w:rPr>
+          <w:rFonts w:eastAsia="Times New Roman" w:cs="Times New Roman"/>
+          <w:b/>
+          <w:bCs/>
+          <w:szCs w:val="24"/>
+          <w:lang w:eastAsia="en-GB"/>
+        </w:rPr>
+        <w:t xml:space="preserve"> DONE</w:t>
+      </w:r>
     </w:p>
     <w:p>
       <w:pPr>
@@ -3883,6 +3893,16 @@
           <w:lang w:eastAsia="en-GB"/>
         </w:rPr>
         <w:t>GET /api/projects/{id}</w:t>
+      </w:r>
+      <w:r>
+        <w:rPr>
+          <w:rFonts w:eastAsia="Times New Roman" w:cs="Times New Roman"/>
+          <w:b/>
+          <w:bCs/>
+          <w:szCs w:val="24"/>
+          <w:lang w:eastAsia="en-GB"/>
+        </w:rPr>
+        <w:t xml:space="preserve"> DONE</w:t>
       </w:r>
     </w:p>
     <w:p>

</xml_diff>

<commit_message>
feat: Add project deletion endpoint and related service logic
</commit_message>
<xml_diff>
--- a/ API Design & Plan.docx
+++ b/ API Design & Plan.docx
@@ -3994,6 +3994,16 @@
         </w:rPr>
         <w:t>PUT /api/projects/{id}</w:t>
       </w:r>
+      <w:r>
+        <w:rPr>
+          <w:rFonts w:eastAsia="Times New Roman" w:cs="Times New Roman"/>
+          <w:b/>
+          <w:bCs/>
+          <w:szCs w:val="24"/>
+          <w:lang w:eastAsia="en-GB"/>
+        </w:rPr>
+        <w:t xml:space="preserve"> </w:t>
+      </w:r>
     </w:p>
     <w:p>
       <w:pPr>
@@ -4137,8 +4147,23 @@
     </w:p>
     <w:p>
       <w:pPr>
+        <w:numPr>
+          <w:ilvl w:val="0"/>
+          <w:numId w:val="10"/>
+        </w:numPr>
         <w:spacing w:before="100" w:beforeAutospacing="1" w:after="100" w:afterAutospacing="1" w:line="240" w:lineRule="auto"/>
         <w:jc w:val="left"/>
+        <w:rPr>
+          <w:rFonts w:eastAsia="Times New Roman" w:cs="Times New Roman"/>
+          <w:szCs w:val="24"/>
+          <w:lang w:eastAsia="en-GB"/>
+        </w:rPr>
+      </w:pPr>
+    </w:p>
+    <w:p>
+      <w:pPr>
+        <w:spacing w:before="100" w:beforeAutospacing="1" w:after="100" w:afterAutospacing="1" w:line="240" w:lineRule="auto"/>
+        <w:jc w:val="left"/>
         <w:outlineLvl w:val="3"/>
         <w:rPr>
           <w:rFonts w:eastAsia="Times New Roman" w:cs="Times New Roman"/>
@@ -4156,7 +4181,18 @@
           <w:szCs w:val="24"/>
           <w:lang w:eastAsia="en-GB"/>
         </w:rPr>
+        <w:lastRenderedPageBreak/>
         <w:t>DELETE /api/projects/{id}</w:t>
+      </w:r>
+      <w:r>
+        <w:rPr>
+          <w:rFonts w:eastAsia="Times New Roman" w:cs="Times New Roman"/>
+          <w:b/>
+          <w:bCs/>
+          <w:szCs w:val="24"/>
+          <w:lang w:eastAsia="en-GB"/>
+        </w:rPr>
+        <w:t>/user/{uid} DONE</w:t>
       </w:r>
     </w:p>
     <w:p>
@@ -4181,7 +4217,6 @@
           <w:szCs w:val="24"/>
           <w:lang w:eastAsia="en-GB"/>
         </w:rPr>
-        <w:lastRenderedPageBreak/>
         <w:t>Purpose</w:t>
       </w:r>
       <w:r>

</xml_diff>

<commit_message>
Add project update endpoint and refactor DTOs
</commit_message>
<xml_diff>
--- a/ API Design & Plan.docx
+++ b/ API Design & Plan.docx
@@ -4003,6 +4003,16 @@
           <w:lang w:eastAsia="en-GB"/>
         </w:rPr>
         <w:t xml:space="preserve"> </w:t>
+      </w:r>
+      <w:r>
+        <w:rPr>
+          <w:rFonts w:eastAsia="Times New Roman" w:cs="Times New Roman"/>
+          <w:b/>
+          <w:bCs/>
+          <w:szCs w:val="24"/>
+          <w:lang w:eastAsia="en-GB"/>
+        </w:rPr>
+        <w:t>DONE</w:t>
       </w:r>
     </w:p>
     <w:p>

</xml_diff>

<commit_message>
feat: Add join request feature for projects
Implemented join request functionality including controller, service, repository, and DTO. Updated JoinRequest model with creation and response timestamps. Adjusted security configuration to allow member endpoints.
</commit_message>
<xml_diff>
--- a/ API Design & Plan.docx
+++ b/ API Design & Plan.docx
@@ -4335,6 +4335,16 @@
         </w:rPr>
         <w:t>GET /api/projects/my</w:t>
       </w:r>
+      <w:r>
+        <w:rPr>
+          <w:rFonts w:eastAsia="Times New Roman" w:cs="Times New Roman"/>
+          <w:b/>
+          <w:bCs/>
+          <w:szCs w:val="24"/>
+          <w:lang w:eastAsia="en-GB"/>
+        </w:rPr>
+        <w:t xml:space="preserve"> DONE</w:t>
+      </w:r>
     </w:p>
     <w:p>
       <w:pPr>
@@ -4442,6 +4452,14 @@
         </w:rPr>
         <w:t>: List of user's projects with role info</w:t>
       </w:r>
+      <w:r>
+        <w:rPr>
+          <w:rFonts w:eastAsia="Times New Roman" w:cs="Times New Roman"/>
+          <w:szCs w:val="24"/>
+          <w:lang w:eastAsia="en-GB"/>
+        </w:rPr>
+        <w:t>h</w:t>
+      </w:r>
     </w:p>
     <w:p>
       <w:pPr>
@@ -4490,7 +4508,57 @@
           <w:szCs w:val="24"/>
           <w:lang w:eastAsia="en-GB"/>
         </w:rPr>
-        <w:t>POST /api/projects/{id}/join</w:t>
+        <w:t>POST /api/</w:t>
+      </w:r>
+      <w:r>
+        <w:rPr>
+          <w:rFonts w:eastAsia="Times New Roman" w:cs="Times New Roman"/>
+          <w:b/>
+          <w:bCs/>
+          <w:szCs w:val="24"/>
+          <w:lang w:eastAsia="en-GB"/>
+        </w:rPr>
+        <w:t>members</w:t>
+      </w:r>
+      <w:r>
+        <w:rPr>
+          <w:rFonts w:eastAsia="Times New Roman" w:cs="Times New Roman"/>
+          <w:b/>
+          <w:bCs/>
+          <w:szCs w:val="24"/>
+          <w:lang w:eastAsia="en-GB"/>
+        </w:rPr>
+        <w:t>/join</w:t>
+      </w:r>
+      <w:r>
+        <w:rPr>
+          <w:rFonts w:eastAsia="Times New Roman" w:cs="Times New Roman"/>
+          <w:b/>
+          <w:bCs/>
+          <w:szCs w:val="24"/>
+          <w:lang w:eastAsia="en-GB"/>
+        </w:rPr>
+        <w:t>-request</w:t>
+      </w:r>
+      <w:r>
+        <w:rPr>
+          <w:rFonts w:eastAsia="Times New Roman" w:cs="Times New Roman"/>
+          <w:b/>
+          <w:bCs/>
+          <w:szCs w:val="24"/>
+          <w:lang w:eastAsia="en-GB"/>
+        </w:rPr>
+        <w:t xml:space="preserve"> </w:t>
+      </w:r>
+      <w:r>
+        <w:rPr>
+          <w:rFonts w:eastAsia="Times New Roman" w:cs="Times New Roman"/>
+          <w:b/>
+          <w:bCs/>
+          <w:szCs w:val="24"/>
+          <w:lang w:eastAsia="en-GB"/>
+        </w:rPr>
+        <w:t>DONE</w:t>
       </w:r>
     </w:p>
     <w:p>
@@ -4670,7 +4738,87 @@
           <w:szCs w:val="24"/>
           <w:lang w:eastAsia="en-GB"/>
         </w:rPr>
-        <w:t>GET /api/projects/{id}/requests</w:t>
+        <w:t>GET /api/</w:t>
+      </w:r>
+      <w:r>
+        <w:rPr>
+          <w:rFonts w:eastAsia="Times New Roman" w:cs="Times New Roman"/>
+          <w:b/>
+          <w:bCs/>
+          <w:szCs w:val="24"/>
+          <w:lang w:eastAsia="en-GB"/>
+        </w:rPr>
+        <w:t xml:space="preserve"> </w:t>
+      </w:r>
+      <w:r>
+        <w:rPr>
+          <w:rFonts w:eastAsia="Times New Roman" w:cs="Times New Roman"/>
+          <w:b/>
+          <w:bCs/>
+          <w:szCs w:val="24"/>
+          <w:lang w:eastAsia="en-GB"/>
+        </w:rPr>
+        <w:t>members</w:t>
+      </w:r>
+      <w:r>
+        <w:rPr>
+          <w:rFonts w:eastAsia="Times New Roman" w:cs="Times New Roman"/>
+          <w:b/>
+          <w:bCs/>
+          <w:szCs w:val="24"/>
+          <w:lang w:eastAsia="en-GB"/>
+        </w:rPr>
+        <w:t>/</w:t>
+      </w:r>
+      <w:r>
+        <w:rPr>
+          <w:rFonts w:eastAsia="Times New Roman" w:cs="Times New Roman"/>
+          <w:b/>
+          <w:bCs/>
+          <w:szCs w:val="24"/>
+          <w:lang w:eastAsia="en-GB"/>
+        </w:rPr>
+        <w:t>requests</w:t>
+      </w:r>
+      <w:r>
+        <w:rPr>
+          <w:rFonts w:eastAsia="Times New Roman" w:cs="Times New Roman"/>
+          <w:b/>
+          <w:bCs/>
+          <w:szCs w:val="24"/>
+          <w:lang w:eastAsia="en-GB"/>
+        </w:rPr>
+        <w:t>/{</w:t>
+      </w:r>
+      <w:r>
+        <w:rPr>
+          <w:rFonts w:eastAsia="Times New Roman" w:cs="Times New Roman"/>
+          <w:b/>
+          <w:bCs/>
+          <w:szCs w:val="24"/>
+          <w:lang w:eastAsia="en-GB"/>
+        </w:rPr>
+        <w:t>p</w:t>
+      </w:r>
+      <w:r>
+        <w:rPr>
+          <w:rFonts w:eastAsia="Times New Roman" w:cs="Times New Roman"/>
+          <w:b/>
+          <w:bCs/>
+          <w:szCs w:val="24"/>
+          <w:lang w:eastAsia="en-GB"/>
+        </w:rPr>
+        <w:t>id}</w:t>
+      </w:r>
+      <w:r>
+        <w:rPr>
+          <w:rFonts w:eastAsia="Times New Roman" w:cs="Times New Roman"/>
+          <w:b/>
+          <w:bCs/>
+          <w:szCs w:val="24"/>
+          <w:lang w:eastAsia="en-GB"/>
+        </w:rPr>
+        <w:t xml:space="preserve"> DONE</w:t>
       </w:r>
     </w:p>
     <w:p>
@@ -4801,7 +4949,37 @@
           <w:szCs w:val="24"/>
           <w:lang w:eastAsia="en-GB"/>
         </w:rPr>
-        <w:t>PUT /api/projects/{id}/requests/{requestId}</w:t>
+        <w:t>PUT /api/</w:t>
+      </w:r>
+      <w:r>
+        <w:rPr>
+          <w:rFonts w:eastAsia="Times New Roman" w:cs="Times New Roman"/>
+          <w:b/>
+          <w:bCs/>
+          <w:szCs w:val="24"/>
+          <w:lang w:eastAsia="en-GB"/>
+        </w:rPr>
+        <w:t xml:space="preserve"> </w:t>
+      </w:r>
+      <w:r>
+        <w:rPr>
+          <w:rFonts w:eastAsia="Times New Roman" w:cs="Times New Roman"/>
+          <w:b/>
+          <w:bCs/>
+          <w:szCs w:val="24"/>
+          <w:lang w:eastAsia="en-GB"/>
+        </w:rPr>
+        <w:t>members</w:t>
+      </w:r>
+      <w:r>
+        <w:rPr>
+          <w:rFonts w:eastAsia="Times New Roman" w:cs="Times New Roman"/>
+          <w:b/>
+          <w:bCs/>
+          <w:szCs w:val="24"/>
+          <w:lang w:eastAsia="en-GB"/>
+        </w:rPr>
+        <w:t>/requests/{requestId}</w:t>
       </w:r>
     </w:p>
     <w:p>
@@ -4973,7 +5151,47 @@
           <w:szCs w:val="24"/>
           <w:lang w:eastAsia="en-GB"/>
         </w:rPr>
-        <w:t>DELETE /api/projects/{id}/leave</w:t>
+        <w:t>DELETE /api/</w:t>
+      </w:r>
+      <w:r>
+        <w:rPr>
+          <w:rFonts w:eastAsia="Times New Roman" w:cs="Times New Roman"/>
+          <w:b/>
+          <w:bCs/>
+          <w:szCs w:val="24"/>
+          <w:lang w:eastAsia="en-GB"/>
+        </w:rPr>
+        <w:t xml:space="preserve"> </w:t>
+      </w:r>
+      <w:r>
+        <w:rPr>
+          <w:rFonts w:eastAsia="Times New Roman" w:cs="Times New Roman"/>
+          <w:b/>
+          <w:bCs/>
+          <w:szCs w:val="24"/>
+          <w:lang w:eastAsia="en-GB"/>
+        </w:rPr>
+        <w:t>members</w:t>
+      </w:r>
+      <w:r>
+        <w:rPr>
+          <w:rFonts w:eastAsia="Times New Roman" w:cs="Times New Roman"/>
+          <w:b/>
+          <w:bCs/>
+          <w:szCs w:val="24"/>
+          <w:lang w:eastAsia="en-GB"/>
+        </w:rPr>
+        <w:t xml:space="preserve"> </w:t>
+      </w:r>
+      <w:r>
+        <w:rPr>
+          <w:rFonts w:eastAsia="Times New Roman" w:cs="Times New Roman"/>
+          <w:b/>
+          <w:bCs/>
+          <w:szCs w:val="24"/>
+          <w:lang w:eastAsia="en-GB"/>
+        </w:rPr>
+        <w:t>/{id}/leave</w:t>
       </w:r>
     </w:p>
     <w:p>
@@ -5104,7 +5322,57 @@
           <w:szCs w:val="24"/>
           <w:lang w:eastAsia="en-GB"/>
         </w:rPr>
-        <w:t>DELETE /api/projects/{id}/members/{userId}</w:t>
+        <w:t>DELETE /api/</w:t>
+      </w:r>
+      <w:r>
+        <w:rPr>
+          <w:rFonts w:eastAsia="Times New Roman" w:cs="Times New Roman"/>
+          <w:b/>
+          <w:bCs/>
+          <w:szCs w:val="24"/>
+          <w:lang w:eastAsia="en-GB"/>
+        </w:rPr>
+        <w:t xml:space="preserve"> </w:t>
+      </w:r>
+      <w:r>
+        <w:rPr>
+          <w:rFonts w:eastAsia="Times New Roman" w:cs="Times New Roman"/>
+          <w:b/>
+          <w:bCs/>
+          <w:szCs w:val="24"/>
+          <w:lang w:eastAsia="en-GB"/>
+        </w:rPr>
+        <w:t>members</w:t>
+      </w:r>
+      <w:r>
+        <w:rPr>
+          <w:rFonts w:eastAsia="Times New Roman" w:cs="Times New Roman"/>
+          <w:b/>
+          <w:bCs/>
+          <w:szCs w:val="24"/>
+          <w:lang w:eastAsia="en-GB"/>
+        </w:rPr>
+        <w:t>/{</w:t>
+      </w:r>
+      <w:r>
+        <w:rPr>
+          <w:rFonts w:eastAsia="Times New Roman" w:cs="Times New Roman"/>
+          <w:b/>
+          <w:bCs/>
+          <w:szCs w:val="24"/>
+          <w:lang w:eastAsia="en-GB"/>
+        </w:rPr>
+        <w:t>p</w:t>
+      </w:r>
+      <w:r>
+        <w:rPr>
+          <w:rFonts w:eastAsia="Times New Roman" w:cs="Times New Roman"/>
+          <w:b/>
+          <w:bCs/>
+          <w:szCs w:val="24"/>
+          <w:lang w:eastAsia="en-GB"/>
+        </w:rPr>
+        <w:t>id}/members/{userId}</w:t>
       </w:r>
     </w:p>
     <w:p>

</xml_diff>

<commit_message>
feat: Add endpoint for members to leave a project
</commit_message>
<xml_diff>
--- a/ API Design & Plan.docx
+++ b/ API Design & Plan.docx
@@ -4981,6 +4981,16 @@
         </w:rPr>
         <w:t>/requests/{requestId}</w:t>
       </w:r>
+      <w:r>
+        <w:rPr>
+          <w:rFonts w:eastAsia="Times New Roman" w:cs="Times New Roman"/>
+          <w:b/>
+          <w:bCs/>
+          <w:szCs w:val="24"/>
+          <w:lang w:eastAsia="en-GB"/>
+        </w:rPr>
+        <w:t xml:space="preserve"> DONE</w:t>
+      </w:r>
     </w:p>
     <w:p>
       <w:pPr>
@@ -5161,16 +5171,6 @@
           <w:szCs w:val="24"/>
           <w:lang w:eastAsia="en-GB"/>
         </w:rPr>
-        <w:t xml:space="preserve"> </w:t>
-      </w:r>
-      <w:r>
-        <w:rPr>
-          <w:rFonts w:eastAsia="Times New Roman" w:cs="Times New Roman"/>
-          <w:b/>
-          <w:bCs/>
-          <w:szCs w:val="24"/>
-          <w:lang w:eastAsia="en-GB"/>
-        </w:rPr>
         <w:t>members</w:t>
       </w:r>
       <w:r>
@@ -5181,17 +5181,27 @@
           <w:szCs w:val="24"/>
           <w:lang w:eastAsia="en-GB"/>
         </w:rPr>
-        <w:t xml:space="preserve"> </w:t>
-      </w:r>
-      <w:r>
-        <w:rPr>
-          <w:rFonts w:eastAsia="Times New Roman" w:cs="Times New Roman"/>
-          <w:b/>
-          <w:bCs/>
-          <w:szCs w:val="24"/>
-          <w:lang w:eastAsia="en-GB"/>
-        </w:rPr>
         <w:t>/{id}/leave</w:t>
+      </w:r>
+      <w:r>
+        <w:rPr>
+          <w:rFonts w:eastAsia="Times New Roman" w:cs="Times New Roman"/>
+          <w:b/>
+          <w:bCs/>
+          <w:szCs w:val="24"/>
+          <w:lang w:eastAsia="en-GB"/>
+        </w:rPr>
+        <w:t>/{pid}</w:t>
+      </w:r>
+      <w:r>
+        <w:rPr>
+          <w:rFonts w:eastAsia="Times New Roman" w:cs="Times New Roman"/>
+          <w:b/>
+          <w:bCs/>
+          <w:szCs w:val="24"/>
+          <w:lang w:eastAsia="en-GB"/>
+        </w:rPr>
+        <w:t xml:space="preserve"> DONE</w:t>
       </w:r>
     </w:p>
     <w:p>

</xml_diff>

<commit_message>
Add .DS_Store to .gitignore for Mac OS
</commit_message>
<xml_diff>
--- a/ API Design & Plan.docx
+++ b/ API Design & Plan.docx
@@ -5315,187 +5315,6 @@
       <w:pPr>
         <w:spacing w:before="100" w:beforeAutospacing="1" w:after="100" w:afterAutospacing="1" w:line="240" w:lineRule="auto"/>
         <w:jc w:val="left"/>
-        <w:outlineLvl w:val="3"/>
-        <w:rPr>
-          <w:rFonts w:eastAsia="Times New Roman" w:cs="Times New Roman"/>
-          <w:b/>
-          <w:bCs/>
-          <w:szCs w:val="24"/>
-          <w:lang w:eastAsia="en-GB"/>
-        </w:rPr>
-      </w:pPr>
-      <w:r>
-        <w:rPr>
-          <w:rFonts w:eastAsia="Times New Roman" w:cs="Times New Roman"/>
-          <w:b/>
-          <w:bCs/>
-          <w:szCs w:val="24"/>
-          <w:lang w:eastAsia="en-GB"/>
-        </w:rPr>
-        <w:t>DELETE /api/</w:t>
-      </w:r>
-      <w:r>
-        <w:rPr>
-          <w:rFonts w:eastAsia="Times New Roman" w:cs="Times New Roman"/>
-          <w:b/>
-          <w:bCs/>
-          <w:szCs w:val="24"/>
-          <w:lang w:eastAsia="en-GB"/>
-        </w:rPr>
-        <w:t xml:space="preserve"> </w:t>
-      </w:r>
-      <w:r>
-        <w:rPr>
-          <w:rFonts w:eastAsia="Times New Roman" w:cs="Times New Roman"/>
-          <w:b/>
-          <w:bCs/>
-          <w:szCs w:val="24"/>
-          <w:lang w:eastAsia="en-GB"/>
-        </w:rPr>
-        <w:t>members</w:t>
-      </w:r>
-      <w:r>
-        <w:rPr>
-          <w:rFonts w:eastAsia="Times New Roman" w:cs="Times New Roman"/>
-          <w:b/>
-          <w:bCs/>
-          <w:szCs w:val="24"/>
-          <w:lang w:eastAsia="en-GB"/>
-        </w:rPr>
-        <w:t>/{</w:t>
-      </w:r>
-      <w:r>
-        <w:rPr>
-          <w:rFonts w:eastAsia="Times New Roman" w:cs="Times New Roman"/>
-          <w:b/>
-          <w:bCs/>
-          <w:szCs w:val="24"/>
-          <w:lang w:eastAsia="en-GB"/>
-        </w:rPr>
-        <w:t>p</w:t>
-      </w:r>
-      <w:r>
-        <w:rPr>
-          <w:rFonts w:eastAsia="Times New Roman" w:cs="Times New Roman"/>
-          <w:b/>
-          <w:bCs/>
-          <w:szCs w:val="24"/>
-          <w:lang w:eastAsia="en-GB"/>
-        </w:rPr>
-        <w:t>id}/members/{userId}</w:t>
-      </w:r>
-    </w:p>
-    <w:p>
-      <w:pPr>
-        <w:numPr>
-          <w:ilvl w:val="0"/>
-          <w:numId w:val="17"/>
-        </w:numPr>
-        <w:spacing w:before="100" w:beforeAutospacing="1" w:after="100" w:afterAutospacing="1" w:line="240" w:lineRule="auto"/>
-        <w:jc w:val="left"/>
-        <w:rPr>
-          <w:rFonts w:eastAsia="Times New Roman" w:cs="Times New Roman"/>
-          <w:szCs w:val="24"/>
-          <w:lang w:eastAsia="en-GB"/>
-        </w:rPr>
-      </w:pPr>
-      <w:r>
-        <w:rPr>
-          <w:rFonts w:eastAsia="Times New Roman" w:cs="Times New Roman"/>
-          <w:b/>
-          <w:bCs/>
-          <w:szCs w:val="24"/>
-          <w:lang w:eastAsia="en-GB"/>
-        </w:rPr>
-        <w:t>Purpose</w:t>
-      </w:r>
-      <w:r>
-        <w:rPr>
-          <w:rFonts w:eastAsia="Times New Roman" w:cs="Times New Roman"/>
-          <w:szCs w:val="24"/>
-          <w:lang w:eastAsia="en-GB"/>
-        </w:rPr>
-        <w:t>: Remove member from project (owner only)</w:t>
-      </w:r>
-    </w:p>
-    <w:p>
-      <w:pPr>
-        <w:numPr>
-          <w:ilvl w:val="0"/>
-          <w:numId w:val="17"/>
-        </w:numPr>
-        <w:spacing w:before="100" w:beforeAutospacing="1" w:after="100" w:afterAutospacing="1" w:line="240" w:lineRule="auto"/>
-        <w:jc w:val="left"/>
-        <w:rPr>
-          <w:rFonts w:eastAsia="Times New Roman" w:cs="Times New Roman"/>
-          <w:szCs w:val="24"/>
-          <w:lang w:eastAsia="en-GB"/>
-        </w:rPr>
-      </w:pPr>
-      <w:r>
-        <w:rPr>
-          <w:rFonts w:eastAsia="Times New Roman" w:cs="Times New Roman"/>
-          <w:b/>
-          <w:bCs/>
-          <w:szCs w:val="24"/>
-          <w:lang w:eastAsia="en-GB"/>
-        </w:rPr>
-        <w:t>Headers</w:t>
-      </w:r>
-      <w:r>
-        <w:rPr>
-          <w:rFonts w:eastAsia="Times New Roman" w:cs="Times New Roman"/>
-          <w:szCs w:val="24"/>
-          <w:lang w:eastAsia="en-GB"/>
-        </w:rPr>
-        <w:t xml:space="preserve">: </w:t>
-      </w:r>
-      <w:r>
-        <w:rPr>
-          <w:rFonts w:ascii="Courier New" w:eastAsia="Times New Roman" w:hAnsi="Courier New" w:cs="Courier New"/>
-          <w:sz w:val="20"/>
-          <w:lang w:eastAsia="en-GB"/>
-        </w:rPr>
-        <w:t>Authorization: Bearer &lt;token&gt;</w:t>
-      </w:r>
-    </w:p>
-    <w:p>
-      <w:pPr>
-        <w:numPr>
-          <w:ilvl w:val="0"/>
-          <w:numId w:val="17"/>
-        </w:numPr>
-        <w:spacing w:before="100" w:beforeAutospacing="1" w:after="100" w:afterAutospacing="1" w:line="240" w:lineRule="auto"/>
-        <w:jc w:val="left"/>
-        <w:rPr>
-          <w:rFonts w:eastAsia="Times New Roman" w:cs="Times New Roman"/>
-          <w:szCs w:val="24"/>
-          <w:lang w:eastAsia="en-GB"/>
-        </w:rPr>
-      </w:pPr>
-      <w:r>
-        <w:rPr>
-          <w:rFonts w:eastAsia="Times New Roman" w:cs="Times New Roman"/>
-          <w:b/>
-          <w:bCs/>
-          <w:szCs w:val="24"/>
-          <w:lang w:eastAsia="en-GB"/>
-        </w:rPr>
-        <w:t>Response</w:t>
-      </w:r>
-      <w:r>
-        <w:rPr>
-          <w:rFonts w:eastAsia="Times New Roman" w:cs="Times New Roman"/>
-          <w:szCs w:val="24"/>
-          <w:lang w:eastAsia="en-GB"/>
-        </w:rPr>
-        <w:t>: Success message</w:t>
-      </w:r>
-    </w:p>
-    <w:p>
-      <w:pPr>
-        <w:spacing w:before="100" w:beforeAutospacing="1" w:after="100" w:afterAutospacing="1" w:line="240" w:lineRule="auto"/>
-        <w:jc w:val="left"/>
         <w:outlineLvl w:val="2"/>
         <w:rPr>
           <w:rFonts w:eastAsia="Times New Roman" w:cs="Times New Roman"/>
@@ -5531,6 +5350,16 @@
           <w:lang w:eastAsia="en-GB"/>
         </w:rPr>
       </w:pPr>
+      <w:r>
+        <w:rPr>
+          <w:rFonts w:eastAsia="Times New Roman" w:cs="Times New Roman"/>
+          <w:b/>
+          <w:bCs/>
+          <w:szCs w:val="24"/>
+          <w:lang w:eastAsia="en-GB"/>
+        </w:rPr>
+        <w:t xml:space="preserve">TODO : </w:t>
+      </w:r>
       <w:r>
         <w:rPr>
           <w:rFonts w:eastAsia="Times New Roman" w:cs="Times New Roman"/>

</xml_diff>